<commit_message>
Atualização na definição do processo de gerencia de mudança de requisitos
</commit_message>
<xml_diff>
--- a/Processo/Definição/GMRE-Processo de Gerencia  Mudança Requisitos .docx
+++ b/Processo/Definição/GMRE-Processo de Gerencia  Mudança Requisitos .docx
@@ -6566,51 +6566,46 @@
             <w:pPr>
               <w:rPr>
                 <w:rFonts w:ascii="Arial" w:hAnsi="Arial" w:cs="Arial"/>
-              </w:rPr>
-            </w:pPr>
-            <w:r>
-              <w:rPr>
-                <w:rFonts w:ascii="Arial" w:hAnsi="Arial" w:cs="Arial"/>
-              </w:rPr>
-              <w:t>Planilha de</w:t>
-            </w:r>
-            <w:r>
-              <w:rPr>
-                <w:rFonts w:ascii="Arial" w:hAnsi="Arial" w:cs="Arial"/>
-              </w:rPr>
-              <w:t xml:space="preserve"> solicitação</w:t>
-            </w:r>
-            <w:r>
-              <w:rPr>
-                <w:rFonts w:ascii="Arial" w:hAnsi="Arial" w:cs="Arial"/>
-              </w:rPr>
-              <w:t xml:space="preserve"> de</w:t>
-            </w:r>
-            <w:r>
-              <w:rPr>
-                <w:rFonts w:ascii="Arial" w:hAnsi="Arial" w:cs="Arial"/>
-              </w:rPr>
-              <w:t xml:space="preserve"> mudanças </w:t>
-            </w:r>
-            <w:r>
-              <w:rPr>
-                <w:rFonts w:ascii="Arial" w:hAnsi="Arial" w:cs="Arial"/>
-              </w:rPr>
-              <w:t>de requisitos</w:t>
-            </w:r>
-            <w:r>
-              <w:rPr>
-                <w:rFonts w:ascii="Arial" w:hAnsi="Arial" w:cs="Arial"/>
-              </w:rPr>
-              <w:t xml:space="preserve">. </w:t>
-            </w:r>
-            <w:r>
-              <w:rPr>
-                <w:rFonts w:ascii="Arial" w:hAnsi="Arial" w:cs="Arial"/>
-                <w:highlight w:val="yellow"/>
-              </w:rPr>
-              <w:t>&lt;Hiperlink&gt;</w:t>
-            </w:r>
+                <w:u w:val="single"/>
+              </w:rPr>
+            </w:pPr>
+            <w:hyperlink r:id="rId6" w:history="1">
+              <w:r>
+                <w:rPr>
+                  <w:rStyle w:val="Hyperlink"/>
+                  <w:rFonts w:ascii="Arial" w:hAnsi="Arial" w:cs="Arial"/>
+                </w:rPr>
+                <w:t>Planilha de</w:t>
+              </w:r>
+              <w:r>
+                <w:rPr>
+                  <w:rStyle w:val="Hyperlink"/>
+                  <w:rFonts w:ascii="Arial" w:hAnsi="Arial" w:cs="Arial"/>
+                </w:rPr>
+                <w:t xml:space="preserve"> solicitação</w:t>
+              </w:r>
+              <w:r>
+                <w:rPr>
+                  <w:rStyle w:val="Hyperlink"/>
+                  <w:rFonts w:ascii="Arial" w:hAnsi="Arial" w:cs="Arial"/>
+                </w:rPr>
+                <w:t xml:space="preserve"> de</w:t>
+              </w:r>
+              <w:r>
+                <w:rPr>
+                  <w:rStyle w:val="Hyperlink"/>
+                  <w:rFonts w:ascii="Arial" w:hAnsi="Arial" w:cs="Arial"/>
+                </w:rPr>
+                <w:t xml:space="preserve"> mudanças </w:t>
+              </w:r>
+              <w:r>
+                <w:rPr>
+                  <w:rStyle w:val="Hyperlink"/>
+                  <w:rFonts w:ascii="Arial" w:hAnsi="Arial" w:cs="Arial"/>
+                </w:rPr>
+                <w:t>de requisitos</w:t>
+              </w:r>
+            </w:hyperlink>
           </w:p>
         </w:tc>
       </w:tr>
@@ -7343,36 +7338,36 @@
             <w:pPr>
               <w:rPr>
                 <w:rFonts w:ascii="Arial" w:hAnsi="Arial" w:cs="Arial"/>
-              </w:rPr>
-            </w:pPr>
-            <w:r>
-              <w:rPr>
-                <w:rFonts w:ascii="Arial" w:hAnsi="Arial" w:cs="Arial"/>
-              </w:rPr>
-              <w:t xml:space="preserve">Parecer </w:t>
-            </w:r>
-            <w:r>
-              <w:rPr>
-                <w:rFonts w:ascii="Arial" w:hAnsi="Arial" w:cs="Arial"/>
-              </w:rPr>
-              <w:t xml:space="preserve">  analise de impacto da</w:t>
-            </w:r>
-            <w:r>
-              <w:rPr>
-                <w:rFonts w:ascii="Arial" w:hAnsi="Arial" w:cs="Arial"/>
-              </w:rPr>
-              <w:t xml:space="preserve"> mudança de requisitos.</w:t>
-            </w:r>
-            <w:r>
-              <w:rPr>
-                <w:rFonts w:ascii="Arial" w:hAnsi="Arial" w:cs="Arial"/>
-                <w:highlight w:val="yellow"/>
-              </w:rPr>
-              <w:t xml:space="preserve"> &lt;Hiperlink&gt;</w:t>
-            </w:r>
-            <w:r>
-              <w:rPr>
-                <w:rFonts w:ascii="Arial" w:hAnsi="Arial" w:cs="Arial"/>
+                <w:u w:val="single"/>
+              </w:rPr>
+            </w:pPr>
+            <w:hyperlink r:id="rId7" w:history="1">
+              <w:r>
+                <w:rPr>
+                  <w:rStyle w:val="Hyperlink"/>
+                  <w:rFonts w:ascii="Arial" w:hAnsi="Arial" w:cs="Arial"/>
+                </w:rPr>
+                <w:t xml:space="preserve">Parecer </w:t>
+              </w:r>
+              <w:r>
+                <w:rPr>
+                  <w:rStyle w:val="Hyperlink"/>
+                  <w:rFonts w:ascii="Arial" w:hAnsi="Arial" w:cs="Arial"/>
+                </w:rPr>
+                <w:t>analise de impacto da</w:t>
+              </w:r>
+              <w:r>
+                <w:rPr>
+                  <w:rStyle w:val="Hyperlink"/>
+                  <w:rFonts w:ascii="Arial" w:hAnsi="Arial" w:cs="Arial"/>
+                </w:rPr>
+                <w:t xml:space="preserve"> mudança de requisitos</w:t>
+              </w:r>
+            </w:hyperlink>
+            <w:r>
+              <w:rPr>
+                <w:rFonts w:ascii="Arial" w:hAnsi="Arial" w:cs="Arial"/>
+                <w:u w:val="single"/>
               </w:rPr>
               <w:t xml:space="preserve"> </w:t>
             </w:r>
@@ -7869,6 +7864,7 @@
                 <w:b/>
                 <w:bCs/>
               </w:rPr>
+              <w:lastRenderedPageBreak/>
               <w:t>3</w:t>
             </w:r>
             <w:r>
@@ -7895,7 +7891,14 @@
               <w:rPr>
                 <w:rFonts w:ascii="Arial" w:hAnsi="Arial" w:cs="Arial"/>
               </w:rPr>
-              <w:t xml:space="preserve">a informação da mudança para ser feito uma revisão dos elementos afetados. </w:t>
+              <w:t xml:space="preserve">a informação da mudança para ser feito uma </w:t>
+            </w:r>
+            <w:r>
+              <w:rPr>
+                <w:rFonts w:ascii="Arial" w:hAnsi="Arial" w:cs="Arial"/>
+              </w:rPr>
+              <w:lastRenderedPageBreak/>
+              <w:t xml:space="preserve">revisão dos elementos afetados. </w:t>
             </w:r>
           </w:p>
         </w:tc>
@@ -7920,6 +7923,7 @@
                 <w:b/>
                 <w:bCs/>
               </w:rPr>
+              <w:lastRenderedPageBreak/>
               <w:t>Pré-Condições</w:t>
             </w:r>
           </w:p>
@@ -8089,41 +8093,41 @@
             <w:pPr>
               <w:rPr>
                 <w:rFonts w:ascii="Arial" w:hAnsi="Arial" w:cs="Arial"/>
-              </w:rPr>
-            </w:pPr>
-            <w:proofErr w:type="gramStart"/>
-            <w:r>
-              <w:rPr>
-                <w:rFonts w:ascii="Arial" w:hAnsi="Arial" w:cs="Arial"/>
-              </w:rPr>
-              <w:t>Planilha</w:t>
-            </w:r>
-            <w:r>
-              <w:rPr>
-                <w:rFonts w:ascii="Arial" w:hAnsi="Arial" w:cs="Arial"/>
-              </w:rPr>
-              <w:t xml:space="preserve"> Histórico de mudanças</w:t>
-            </w:r>
-            <w:r>
-              <w:rPr>
-                <w:rFonts w:ascii="Arial" w:hAnsi="Arial" w:cs="Arial"/>
-              </w:rPr>
-              <w:t xml:space="preserve"> de requisitos</w:t>
-            </w:r>
-            <w:proofErr w:type="gramEnd"/>
-            <w:r>
-              <w:rPr>
-                <w:rFonts w:ascii="Arial" w:hAnsi="Arial" w:cs="Arial"/>
-              </w:rPr>
-              <w:t xml:space="preserve">. </w:t>
-            </w:r>
-            <w:r>
-              <w:rPr>
-                <w:rFonts w:ascii="Arial" w:hAnsi="Arial" w:cs="Arial"/>
-                <w:highlight w:val="yellow"/>
-              </w:rPr>
-              <w:t>&lt;Hiperlink&gt;</w:t>
-            </w:r>
+                <w:u w:val="single"/>
+              </w:rPr>
+            </w:pPr>
+            <w:hyperlink r:id="rId8" w:history="1">
+              <w:proofErr w:type="gramStart"/>
+              <w:r>
+                <w:rPr>
+                  <w:rStyle w:val="Hyperlink"/>
+                  <w:rFonts w:ascii="Arial" w:hAnsi="Arial" w:cs="Arial"/>
+                </w:rPr>
+                <w:t>Planilha</w:t>
+              </w:r>
+              <w:r>
+                <w:rPr>
+                  <w:rStyle w:val="Hyperlink"/>
+                  <w:rFonts w:ascii="Arial" w:hAnsi="Arial" w:cs="Arial"/>
+                </w:rPr>
+                <w:t xml:space="preserve"> Histórico de mudanças</w:t>
+              </w:r>
+              <w:r>
+                <w:rPr>
+                  <w:rStyle w:val="Hyperlink"/>
+                  <w:rFonts w:ascii="Arial" w:hAnsi="Arial" w:cs="Arial"/>
+                </w:rPr>
+                <w:t xml:space="preserve"> de requisitos</w:t>
+              </w:r>
+              <w:r>
+                <w:rPr>
+                  <w:rStyle w:val="Hyperlink"/>
+                  <w:rFonts w:ascii="Arial" w:hAnsi="Arial" w:cs="Arial"/>
+                </w:rPr>
+                <w:t xml:space="preserve"> realizadas</w:t>
+              </w:r>
+              <w:proofErr w:type="gramEnd"/>
+            </w:hyperlink>
           </w:p>
         </w:tc>
       </w:tr>
@@ -8661,21 +8665,25 @@
             <w:pPr>
               <w:rPr>
                 <w:rFonts w:ascii="Arial" w:hAnsi="Arial" w:cs="Arial"/>
-              </w:rPr>
-            </w:pPr>
-            <w:r>
-              <w:rPr>
-                <w:rFonts w:ascii="Arial" w:hAnsi="Arial" w:cs="Arial"/>
-              </w:rPr>
-              <w:t xml:space="preserve">Ata de reunião. </w:t>
-            </w:r>
-            <w:r>
-              <w:rPr>
-                <w:rFonts w:ascii="Arial" w:hAnsi="Arial" w:cs="Arial"/>
-                <w:highlight w:val="yellow"/>
-              </w:rPr>
-              <w:t>&lt;Hiperlink&gt;</w:t>
-            </w:r>
+                <w:u w:val="single"/>
+              </w:rPr>
+            </w:pPr>
+            <w:hyperlink r:id="rId9" w:history="1">
+              <w:r>
+                <w:rPr>
+                  <w:rStyle w:val="Hyperlink"/>
+                  <w:rFonts w:ascii="Arial" w:hAnsi="Arial" w:cs="Arial"/>
+                </w:rPr>
+                <w:t>Ata de reunião</w:t>
+              </w:r>
+              <w:r>
+                <w:rPr>
+                  <w:rStyle w:val="Hyperlink"/>
+                  <w:rFonts w:ascii="Arial" w:hAnsi="Arial" w:cs="Arial"/>
+                </w:rPr>
+                <w:t xml:space="preserve"> de validação</w:t>
+              </w:r>
+            </w:hyperlink>
           </w:p>
         </w:tc>
       </w:tr>
@@ -9350,33 +9358,32 @@
             <w:pPr>
               <w:rPr>
                 <w:rFonts w:ascii="Arial" w:hAnsi="Arial" w:cs="Arial"/>
-              </w:rPr>
-            </w:pPr>
-            <w:r>
-              <w:rPr>
-                <w:rFonts w:ascii="Arial" w:hAnsi="Arial" w:cs="Arial"/>
-              </w:rPr>
-              <w:t>Planilha de</w:t>
-            </w:r>
-            <w:r>
-              <w:rPr>
-                <w:rFonts w:ascii="Arial" w:hAnsi="Arial" w:cs="Arial"/>
-              </w:rPr>
-              <w:t xml:space="preserve"> registro</w:t>
-            </w:r>
-            <w:r>
-              <w:rPr>
-                <w:rFonts w:ascii="Arial" w:hAnsi="Arial" w:cs="Arial"/>
-              </w:rPr>
-              <w:t xml:space="preserve"> inconsistências </w:t>
-            </w:r>
-            <w:r>
-              <w:rPr>
-                <w:rFonts w:ascii="Arial" w:hAnsi="Arial" w:cs="Arial"/>
-                <w:highlight w:val="yellow"/>
-              </w:rPr>
-              <w:t>&lt;Hiperlink&gt;</w:t>
-            </w:r>
+                <w:u w:val="single"/>
+              </w:rPr>
+            </w:pPr>
+            <w:hyperlink r:id="rId10" w:history="1">
+              <w:r>
+                <w:rPr>
+                  <w:rStyle w:val="Hyperlink"/>
+                  <w:rFonts w:ascii="Arial" w:hAnsi="Arial" w:cs="Arial"/>
+                </w:rPr>
+                <w:t>Planilha de</w:t>
+              </w:r>
+              <w:r>
+                <w:rPr>
+                  <w:rStyle w:val="Hyperlink"/>
+                  <w:rFonts w:ascii="Arial" w:hAnsi="Arial" w:cs="Arial"/>
+                </w:rPr>
+                <w:t xml:space="preserve"> registro</w:t>
+              </w:r>
+              <w:r>
+                <w:rPr>
+                  <w:rStyle w:val="Hyperlink"/>
+                  <w:rFonts w:ascii="Arial" w:hAnsi="Arial" w:cs="Arial"/>
+                </w:rPr>
+                <w:t xml:space="preserve"> inconsistências</w:t>
+              </w:r>
+            </w:hyperlink>
           </w:p>
         </w:tc>
       </w:tr>
@@ -9831,7 +9838,6 @@
                 <w:b/>
                 <w:bCs/>
               </w:rPr>
-              <w:lastRenderedPageBreak/>
               <w:t>Pré-Condições</w:t>
             </w:r>
           </w:p>
@@ -9888,6 +9894,7 @@
                 <w:b/>
                 <w:bCs/>
               </w:rPr>
+              <w:lastRenderedPageBreak/>
               <w:t>Entradas</w:t>
             </w:r>
           </w:p>
@@ -9989,32 +9996,38 @@
             <w:pPr>
               <w:rPr>
                 <w:rFonts w:ascii="Arial" w:hAnsi="Arial" w:cs="Arial"/>
-              </w:rPr>
-            </w:pPr>
-            <w:r>
-              <w:rPr>
-                <w:rFonts w:ascii="Arial" w:hAnsi="Arial" w:cs="Arial"/>
-              </w:rPr>
-              <w:t xml:space="preserve">Planilha de </w:t>
-            </w:r>
-            <w:r>
-              <w:rPr>
-                <w:rFonts w:ascii="Arial" w:hAnsi="Arial" w:cs="Arial"/>
-              </w:rPr>
-              <w:t xml:space="preserve">registro de </w:t>
-            </w:r>
-            <w:r>
-              <w:rPr>
-                <w:rFonts w:ascii="Arial" w:hAnsi="Arial" w:cs="Arial"/>
-              </w:rPr>
-              <w:t xml:space="preserve">inconsistências </w:t>
-            </w:r>
-            <w:r>
-              <w:rPr>
-                <w:rFonts w:ascii="Arial" w:hAnsi="Arial" w:cs="Arial"/>
-                <w:highlight w:val="yellow"/>
-              </w:rPr>
-              <w:t>&lt;Hiperlink&gt;</w:t>
+                <w:u w:val="single"/>
+              </w:rPr>
+            </w:pPr>
+            <w:hyperlink r:id="rId11" w:history="1">
+              <w:r>
+                <w:rPr>
+                  <w:rStyle w:val="Hyperlink"/>
+                  <w:rFonts w:ascii="Arial" w:hAnsi="Arial" w:cs="Arial"/>
+                </w:rPr>
+                <w:t xml:space="preserve">Planilha de </w:t>
+              </w:r>
+              <w:r>
+                <w:rPr>
+                  <w:rStyle w:val="Hyperlink"/>
+                  <w:rFonts w:ascii="Arial" w:hAnsi="Arial" w:cs="Arial"/>
+                </w:rPr>
+                <w:t xml:space="preserve">registro de </w:t>
+              </w:r>
+              <w:r>
+                <w:rPr>
+                  <w:rStyle w:val="Hyperlink"/>
+                  <w:rFonts w:ascii="Arial" w:hAnsi="Arial" w:cs="Arial"/>
+                </w:rPr>
+                <w:t>inconsistências</w:t>
+              </w:r>
+            </w:hyperlink>
+            <w:r>
+              <w:rPr>
+                <w:rFonts w:ascii="Arial" w:hAnsi="Arial" w:cs="Arial"/>
+                <w:u w:val="single"/>
+              </w:rPr>
+              <w:t xml:space="preserve"> </w:t>
             </w:r>
           </w:p>
         </w:tc>
@@ -12606,6 +12619,17 @@
       <w:lang w:val="pt-BR"/>
     </w:rPr>
   </w:style>
+  <w:style w:type="character" w:styleId="Hyperlink">
+    <w:name w:val="Hyperlink"/>
+    <w:basedOn w:val="Fontepargpadro"/>
+    <w:uiPriority w:val="99"/>
+    <w:unhideWhenUsed/>
+    <w:rsid w:val="00BA32BF"/>
+    <w:rPr>
+      <w:color w:val="0000FF" w:themeColor="hyperlink"/>
+      <w:u w:val="single"/>
+    </w:rPr>
+  </w:style>
 </w:styles>
 </file>
 

</xml_diff>